<commit_message>
updated mta and rollercoaster
</commit_message>
<xml_diff>
--- a/Unit 10 - Pandas and Datetime/MTA Subway Project/mta project directions.docx
+++ b/Unit 10 - Pandas and Datetime/MTA Subway Project/mta project directions.docx
@@ -28,7 +28,13 @@
     <w:p/>
     <w:p>
       <w:r>
-        <w:t>WomenTechWomenYes (WTWY) has an annual gala at the beginning of the summer each year. As we are new and inclusive organization, we try to do double duty with the gala both to fill our event space with individuals passionate about increasing the participation of women in technology, and to concurrently build awareness and reach.</w:t>
+        <w:t xml:space="preserve">WomenTechWomenYes (WTWY) has an annual gala at the beginning of the summer each year. As we are </w:t>
+      </w:r>
+      <w:r>
+        <w:t xml:space="preserve">a </w:t>
+      </w:r>
+      <w:r>
+        <w:t>new and inclusive organization, we try to do double duty with the gala both to fill our event space with individuals passionate about increasing the participation of women in technology, and to concurrently build awareness and reach.</w:t>
       </w:r>
     </w:p>
     <w:p/>
@@ -71,148 +77,223 @@
       <w:r>
         <w:t>e placement of our street teams.</w:t>
       </w:r>
-    </w:p>
-    <w:p/>
-    <w:p>
-      <w:r>
-        <w:t>We will have ten volunteers that can advertise in the subways for four hours per day each (they are willing to volunteer in one four hour shift or in 2 two hour shifts each day.) They are willing to help out for seven days in a row.</w:t>
-      </w:r>
-    </w:p>
-    <w:p/>
-    <w:p>
-      <w:r>
-        <w:t xml:space="preserve"> Our goal is to</w:t>
-      </w:r>
-      <w:r>
-        <w:t xml:space="preserve"> gather the most signatures, ideally from those who will attend the gala and contribute to our cause.</w:t>
-      </w:r>
-      <w:r>
-        <w:t xml:space="preserve"> </w:t>
-      </w:r>
-    </w:p>
-    <w:p/>
-    <w:p>
-      <w:r>
-        <w:t>Please give us a clear, detailed presentation outlining your analysis and suggestions.</w:t>
-      </w:r>
-    </w:p>
-    <w:p/>
-    <w:p/>
-    <w:p/>
-    <w:p>
-      <w:r>
-        <w:tab/>
-      </w:r>
-      <w:r>
-        <w:tab/>
-      </w:r>
-      <w:r>
-        <w:tab/>
-      </w:r>
-      <w:r>
-        <w:tab/>
-      </w:r>
-      <w:r>
-        <w:tab/>
-      </w:r>
-      <w:r>
-        <w:tab/>
-      </w:r>
-      <w:r>
-        <w:tab/>
-        <w:t>Sincerely,</w:t>
-      </w:r>
-    </w:p>
-    <w:p>
-      <w:r>
-        <w:tab/>
-      </w:r>
-      <w:r>
-        <w:tab/>
-      </w:r>
-      <w:r>
-        <w:tab/>
-      </w:r>
-      <w:r>
-        <w:tab/>
-      </w:r>
-      <w:r>
-        <w:tab/>
-      </w:r>
-      <w:r>
-        <w:tab/>
-      </w:r>
-      <w:r>
-        <w:tab/>
-        <w:t>WTWY</w:t>
-      </w:r>
-    </w:p>
-    <w:p/>
-    <w:p/>
-    <w:p/>
-    <w:p/>
-    <w:p/>
-    <w:p/>
-    <w:p/>
-    <w:p/>
-    <w:p/>
-    <w:p/>
-    <w:p/>
-    <w:p/>
-    <w:p/>
-    <w:p/>
-    <w:p>
-      <w:r>
-        <w:lastRenderedPageBreak/>
-        <w:t>You may or may not want to include the following factors in your analysis:</w:t>
-      </w:r>
-    </w:p>
-    <w:p/>
-    <w:p/>
-    <w:p>
-      <w:r>
-        <w:t>1. Differentiating between morning and evening placement.</w:t>
-      </w:r>
-    </w:p>
-    <w:p/>
-    <w:p>
-      <w:r>
-        <w:t>2. Differentiating between weekday and weekend placement.</w:t>
-      </w:r>
-    </w:p>
-    <w:p/>
-    <w:p>
-      <w:r>
-        <w:t>3. Differentiating between tourist and commuter stops.</w:t>
-      </w:r>
-    </w:p>
-    <w:p/>
-    <w:p>
-      <w:r>
-        <w:t>4. Differentiating between what subway turnstile entries and exits tell you.</w:t>
-      </w:r>
-    </w:p>
-    <w:p/>
-    <w:p>
-      <w:r>
-        <w:t>5</w:t>
-      </w:r>
-      <w:r>
-        <w:t>. Focusing on where women in technology would be located specifically.</w:t>
-      </w:r>
-    </w:p>
-    <w:p/>
-    <w:p>
-      <w:r>
-        <w:t>6</w:t>
+      <w:r>
+        <w:t xml:space="preserve"> Use the week of June 17, 2017 data for now, and you can always generalize later.</w:t>
       </w:r>
       <w:bookmarkStart w:id="0" w:name="_GoBack"/>
       <w:bookmarkEnd w:id="0"/>
-      <w:r>
-        <w:t xml:space="preserve">. Creating maps and charts </w:t>
+    </w:p>
+    <w:p/>
+    <w:p>
+      <w:r>
+        <w:t>We will have ten volunteers that can advertise in the subways for four hours per day each (they are w</w:t>
+      </w:r>
+      <w:r>
+        <w:t>illing to volunteer in one four-hour shift or in 2 two-</w:t>
+      </w:r>
+      <w:r>
+        <w:t>hour shifts each day.) They are willing to h</w:t>
+      </w:r>
+      <w:r>
+        <w:t xml:space="preserve">elp out for seven days in a row, so we plan on doing all of our advertising during one </w:t>
+      </w:r>
+      <w:r>
+        <w:t>seven-day</w:t>
+      </w:r>
+      <w:r>
+        <w:t xml:space="preserve"> blitz.</w:t>
+      </w:r>
+    </w:p>
+    <w:p/>
+    <w:p>
+      <w:r>
+        <w:t xml:space="preserve"> Our goal is to</w:t>
+      </w:r>
+      <w:r>
+        <w:t xml:space="preserve"> gather the most signatures, ideally from those who will attend the gala and contribute to our cause.</w:t>
+      </w:r>
+      <w:r>
+        <w:t xml:space="preserve"> </w:t>
+      </w:r>
+    </w:p>
+    <w:p/>
+    <w:p>
+      <w:r>
+        <w:t>Please give us a clear, detailed presentation outlining your analysis and suggestions.</w:t>
+      </w:r>
+    </w:p>
+    <w:p/>
+    <w:p/>
+    <w:p/>
+    <w:p>
+      <w:r>
+        <w:tab/>
+      </w:r>
+      <w:r>
+        <w:tab/>
+      </w:r>
+      <w:r>
+        <w:tab/>
+      </w:r>
+      <w:r>
+        <w:tab/>
+      </w:r>
+      <w:r>
+        <w:tab/>
+      </w:r>
+      <w:r>
+        <w:tab/>
+      </w:r>
+      <w:r>
+        <w:tab/>
+        <w:t>Sincerely,</w:t>
+      </w:r>
+    </w:p>
+    <w:p>
+      <w:r>
+        <w:tab/>
+      </w:r>
+      <w:r>
+        <w:tab/>
+      </w:r>
+      <w:r>
+        <w:tab/>
+      </w:r>
+      <w:r>
+        <w:tab/>
+      </w:r>
+      <w:r>
+        <w:tab/>
+      </w:r>
+      <w:r>
+        <w:tab/>
+      </w:r>
+      <w:r>
+        <w:tab/>
+        <w:t>WTWY</w:t>
+      </w:r>
+    </w:p>
+    <w:p/>
+    <w:p/>
+    <w:p/>
+    <w:p/>
+    <w:p/>
+    <w:p/>
+    <w:p/>
+    <w:p/>
+    <w:p/>
+    <w:p/>
+    <w:p/>
+    <w:p/>
+    <w:p/>
+    <w:p>
+      <w:pPr>
+        <w:rPr>
+          <w:b/>
+        </w:rPr>
+      </w:pPr>
+      <w:r>
+        <w:rPr>
+          <w:b/>
+        </w:rPr>
+        <w:t>You may or may not want to include the following factors in your analysis:</w:t>
+      </w:r>
+    </w:p>
+    <w:p/>
+    <w:p/>
+    <w:p>
+      <w:r>
+        <w:t>1. Differentiating between morning and evening placement.</w:t>
+      </w:r>
+    </w:p>
+    <w:p/>
+    <w:p>
+      <w:r>
+        <w:t>2. Differentiating between weekday and weekend placement.</w:t>
+      </w:r>
+    </w:p>
+    <w:p/>
+    <w:p>
+      <w:r>
+        <w:t>3. Differentiating between tourist and commuter stops.</w:t>
+      </w:r>
+    </w:p>
+    <w:p/>
+    <w:p>
+      <w:r>
+        <w:t>4. Differentiating between w</w:t>
+      </w:r>
+      <w:r>
+        <w:t>hat subway turnstile entries versus</w:t>
+      </w:r>
+      <w:r>
+        <w:t xml:space="preserve"> exits tell you.</w:t>
+      </w:r>
+    </w:p>
+    <w:p/>
+    <w:p>
+      <w:r>
+        <w:t>5</w:t>
+      </w:r>
+      <w:r>
+        <w:t>. Focusing on where women in technology would be located specifically.</w:t>
+      </w:r>
+    </w:p>
+    <w:p/>
+    <w:p/>
+    <w:p>
+      <w:pPr>
+        <w:rPr>
+          <w:b/>
+        </w:rPr>
+      </w:pPr>
+      <w:r>
+        <w:rPr>
+          <w:b/>
+        </w:rPr>
+        <w:t>You DEFINITELY want to include the following considerations:</w:t>
+      </w:r>
+    </w:p>
+    <w:p/>
+    <w:p>
+      <w:r>
+        <w:t>1. Your code needs to be correct, but more importantly for this project:</w:t>
+      </w:r>
+    </w:p>
+    <w:p/>
+    <w:p>
+      <w:r>
+        <w:t>2. YOUR P</w:t>
+      </w:r>
+      <w:r>
+        <w:t>RESENTATION NEEDS TO BE PROFESSIONAL</w:t>
+      </w:r>
+      <w:r>
+        <w:t xml:space="preserve">. You need extremely clear slides and explanations. YOU CANNOT HAVE TOO MUCH TEXT ON YOUR SLIDES. They need to be readable and interesting. You should create </w:t>
+      </w:r>
+      <w:r>
+        <w:t xml:space="preserve">maps and charts </w:t>
       </w:r>
       <w:r>
         <w:t>to help visualize your suggestions.</w:t>
+      </w:r>
+    </w:p>
+    <w:p/>
+    <w:p>
+      <w:r>
+        <w:t>3. YOUR TEAMWORK ALSO NEEDS TO BE ON POINT. The work needs to be divided evenly and the communication should be seamless. Your groupmates should always know wh</w:t>
+      </w:r>
+      <w:r>
+        <w:t>at you are doing and be able to reach you over email.</w:t>
+      </w:r>
+    </w:p>
+    <w:p/>
+    <w:p>
+      <w:r>
+        <w:t>4</w:t>
+      </w:r>
+      <w:r>
+        <w:t>. Your analysis needs to be not only accurate but creative as well. You should have at least one thing in your group that is unique to other groups, or else, why would this organization want to hire you?</w:t>
       </w:r>
     </w:p>
     <w:p/>

</xml_diff>